<commit_message>
added image \ updated zvit for recognize lab 4
</commit_message>
<xml_diff>
--- a/Lab_4k_1sem/Recognise/lab4/Zvit4.docx
+++ b/Lab_4k_1sem/Recognise/lab4/Zvit4.docx
@@ -40,6 +40,195 @@
     <w:p>
       <w:pPr>
         <w:spacing w:before="240"/>
+        <w:ind w:firstLine="360"/>
+        <w:rPr>
+          <w:lang w:val="uk-UA"/>
+        </w:rPr>
+      </w:pPr>
+      <w:r>
+        <w:rPr>
+          <w:lang w:val="uk-UA"/>
+        </w:rPr>
+        <w:t>Спочатку я проводив ручний підбір параметрів, а саме:</w:t>
+      </w:r>
+    </w:p>
+    <w:p>
+      <w:pPr>
+        <w:pStyle w:val="a4"/>
+        <w:numPr>
+          <w:ilvl w:val="0"/>
+          <w:numId w:val="2"/>
+        </w:numPr>
+        <w:spacing w:before="240"/>
+        <w:rPr>
+          <w:rFonts w:ascii="Roboto" w:hAnsi="Roboto"/>
+          <w:lang w:val="uk-UA"/>
+        </w:rPr>
+      </w:pPr>
+      <w:r>
+        <w:rPr>
+          <w:rFonts w:ascii="Roboto" w:hAnsi="Roboto"/>
+          <w:color w:val="000000"/>
+          <w:lang w:val="uk-UA"/>
+        </w:rPr>
+        <w:t>міняв</w:t>
+      </w:r>
+      <w:r>
+        <w:rPr>
+          <w:rFonts w:ascii="Roboto" w:hAnsi="Roboto"/>
+          <w:color w:val="000000"/>
+        </w:rPr>
+        <w:t xml:space="preserve"> кількість згорткових блоків</w:t>
+      </w:r>
+    </w:p>
+    <w:p>
+      <w:pPr>
+        <w:pStyle w:val="a4"/>
+        <w:numPr>
+          <w:ilvl w:val="0"/>
+          <w:numId w:val="2"/>
+        </w:numPr>
+        <w:spacing w:before="240"/>
+        <w:rPr>
+          <w:rFonts w:ascii="Roboto" w:hAnsi="Roboto"/>
+          <w:lang w:val="uk-UA"/>
+        </w:rPr>
+      </w:pPr>
+      <w:r>
+        <w:rPr>
+          <w:rFonts w:ascii="Roboto" w:hAnsi="Roboto"/>
+          <w:color w:val="000000"/>
+          <w:lang w:val="uk-UA"/>
+        </w:rPr>
+        <w:t xml:space="preserve">підбирав </w:t>
+      </w:r>
+      <w:r>
+        <w:rPr>
+          <w:rFonts w:ascii="Roboto" w:hAnsi="Roboto"/>
+          <w:color w:val="000000"/>
+        </w:rPr>
+        <w:t>розмір згорткового фільтра</w:t>
+      </w:r>
+    </w:p>
+    <w:p>
+      <w:pPr>
+        <w:pStyle w:val="a4"/>
+        <w:numPr>
+          <w:ilvl w:val="0"/>
+          <w:numId w:val="2"/>
+        </w:numPr>
+        <w:spacing w:before="240"/>
+        <w:rPr>
+          <w:rFonts w:ascii="Roboto" w:hAnsi="Roboto"/>
+          <w:lang w:val="uk-UA"/>
+        </w:rPr>
+      </w:pPr>
+      <w:r>
+        <w:rPr>
+          <w:rFonts w:ascii="Roboto" w:hAnsi="Roboto"/>
+          <w:color w:val="000000"/>
+        </w:rPr>
+        <w:t>пробу</w:t>
+      </w:r>
+      <w:r>
+        <w:rPr>
+          <w:rFonts w:ascii="Roboto" w:hAnsi="Roboto"/>
+          <w:color w:val="000000"/>
+          <w:lang w:val="uk-UA"/>
+        </w:rPr>
+        <w:t>вав</w:t>
+      </w:r>
+      <w:r>
+        <w:rPr>
+          <w:rFonts w:ascii="Roboto" w:hAnsi="Roboto"/>
+          <w:color w:val="000000"/>
+        </w:rPr>
+        <w:t xml:space="preserve"> змінити кількість карт функцій у згорткових шарах</w:t>
+      </w:r>
+      <w:r>
+        <w:rPr>
+          <w:rFonts w:ascii="Roboto" w:hAnsi="Roboto"/>
+          <w:color w:val="000000"/>
+          <w:lang w:val="uk-UA"/>
+        </w:rPr>
+        <w:t>. Використовував значення від 64 до 512</w:t>
+      </w:r>
+    </w:p>
+    <w:p>
+      <w:pPr>
+        <w:pStyle w:val="a4"/>
+        <w:numPr>
+          <w:ilvl w:val="0"/>
+          <w:numId w:val="2"/>
+        </w:numPr>
+        <w:spacing w:before="240"/>
+        <w:rPr>
+          <w:rFonts w:ascii="Roboto" w:hAnsi="Roboto"/>
+          <w:lang w:val="uk-UA"/>
+        </w:rPr>
+      </w:pPr>
+      <w:r>
+        <w:rPr>
+          <w:rFonts w:ascii="Roboto" w:hAnsi="Roboto"/>
+          <w:lang w:val="uk-UA"/>
+        </w:rPr>
+        <w:t>Експерементував із кількістю епох. Залишив 100, тому що вище цього значення модель не показувала гарних результатів (перенавчалась).</w:t>
+      </w:r>
+    </w:p>
+    <w:p>
+      <w:pPr>
+        <w:pStyle w:val="a4"/>
+        <w:numPr>
+          <w:ilvl w:val="0"/>
+          <w:numId w:val="2"/>
+        </w:numPr>
+        <w:spacing w:before="240"/>
+        <w:rPr>
+          <w:rFonts w:ascii="Roboto" w:hAnsi="Roboto"/>
+          <w:lang w:val="uk-UA"/>
+        </w:rPr>
+      </w:pPr>
+      <w:r>
+        <w:rPr>
+          <w:rFonts w:ascii="Roboto" w:hAnsi="Roboto"/>
+          <w:lang w:val="uk-UA"/>
+        </w:rPr>
+        <w:t xml:space="preserve">Оптимізатор залишив </w:t>
+      </w:r>
+      <w:r>
+        <w:rPr>
+          <w:rFonts w:ascii="Roboto" w:hAnsi="Roboto"/>
+          <w:lang w:val="en-US"/>
+        </w:rPr>
+        <w:t>Adam</w:t>
+      </w:r>
+      <w:r>
+        <w:rPr>
+          <w:rFonts w:ascii="Roboto" w:hAnsi="Roboto"/>
+          <w:lang w:val="uk-UA"/>
+        </w:rPr>
+        <w:t>, але модернізував функцію використавши рекомендації прочитані в інтернеті</w:t>
+      </w:r>
+    </w:p>
+    <w:p>
+      <w:pPr>
+        <w:spacing w:before="240"/>
+        <w:ind w:firstLine="360"/>
+        <w:rPr>
+          <w:lang w:val="uk-UA"/>
+        </w:rPr>
+      </w:pPr>
+      <w:r>
+        <w:rPr>
+          <w:lang w:val="uk-UA"/>
+        </w:rPr>
+        <w:t>Перебравши багато різних гіперпараметрів я в мене получилась наступна модель:</w:t>
+      </w:r>
+    </w:p>
+    <w:p>
+      <w:pPr>
+        <w:spacing w:before="240"/>
+        <w:ind w:hanging="720"/>
         <w:rPr>
           <w:lang w:val="uk-UA"/>
         </w:rPr>
@@ -47,12 +236,13 @@
       <w:r>
         <w:rPr>
           <w:noProof/>
+          <w:lang w:val="uk-UA"/>
         </w:rPr>
         <w:drawing>
-          <wp:inline distT="0" distB="0" distL="0" distR="0" wp14:anchorId="575C1939" wp14:editId="5CB5C0E5">
-            <wp:extent cx="6120765" cy="6443980"/>
-            <wp:effectExtent l="0" t="0" r="0" b="0"/>
-            <wp:docPr id="1" name="Рисунок 1"/>
+          <wp:inline distT="0" distB="0" distL="0" distR="0" wp14:anchorId="4422CCA2" wp14:editId="19EF78CB">
+            <wp:extent cx="6735563" cy="3457575"/>
+            <wp:effectExtent l="0" t="0" r="8255" b="0"/>
+            <wp:docPr id="3" name="Рисунок 3"/>
             <wp:cNvGraphicFramePr>
               <a:graphicFrameLocks xmlns:a="http://schemas.openxmlformats.org/drawingml/2006/main" noChangeAspect="1"/>
             </wp:cNvGraphicFramePr>
@@ -72,6 +262,70 @@
                   <pic:spPr>
                     <a:xfrm>
                       <a:off x="0" y="0"/>
+                      <a:ext cx="6747467" cy="3463686"/>
+                    </a:xfrm>
+                    <a:prstGeom prst="rect">
+                      <a:avLst/>
+                    </a:prstGeom>
+                  </pic:spPr>
+                </pic:pic>
+              </a:graphicData>
+            </a:graphic>
+          </wp:inline>
+        </w:drawing>
+      </w:r>
+    </w:p>
+    <w:p>
+      <w:pPr>
+        <w:spacing w:before="240"/>
+        <w:ind w:firstLine="360"/>
+        <w:rPr>
+          <w:lang w:val="uk-UA"/>
+        </w:rPr>
+      </w:pPr>
+      <w:r>
+        <w:rPr>
+          <w:lang w:val="uk-UA"/>
+        </w:rPr>
+        <w:t>Точність 82.26% і графік нижче</w:t>
+      </w:r>
+    </w:p>
+    <w:p>
+      <w:pPr>
+        <w:spacing w:before="240"/>
+        <w:rPr>
+          <w:lang w:val="uk-UA"/>
+        </w:rPr>
+      </w:pPr>
+      <w:r>
+        <w:rPr>
+          <w:noProof/>
+        </w:rPr>
+        <w:lastRenderedPageBreak/>
+        <w:drawing>
+          <wp:inline distT="0" distB="0" distL="0" distR="0" wp14:anchorId="575C1939" wp14:editId="5CB5C0E5">
+            <wp:extent cx="6120765" cy="6443980"/>
+            <wp:effectExtent l="0" t="0" r="0" b="0"/>
+            <wp:docPr id="1" name="Рисунок 1"/>
+            <wp:cNvGraphicFramePr>
+              <a:graphicFrameLocks xmlns:a="http://schemas.openxmlformats.org/drawingml/2006/main" noChangeAspect="1"/>
+            </wp:cNvGraphicFramePr>
+            <a:graphic xmlns:a="http://schemas.openxmlformats.org/drawingml/2006/main">
+              <a:graphicData uri="http://schemas.openxmlformats.org/drawingml/2006/picture">
+                <pic:pic xmlns:pic="http://schemas.openxmlformats.org/drawingml/2006/picture">
+                  <pic:nvPicPr>
+                    <pic:cNvPr id="1" name=""/>
+                    <pic:cNvPicPr/>
+                  </pic:nvPicPr>
+                  <pic:blipFill>
+                    <a:blip r:embed="rId6"/>
+                    <a:stretch>
+                      <a:fillRect/>
+                    </a:stretch>
+                  </pic:blipFill>
+                  <pic:spPr>
+                    <a:xfrm>
+                      <a:off x="0" y="0"/>
                       <a:ext cx="6120765" cy="6443980"/>
                     </a:xfrm>
                     <a:prstGeom prst="rect">
@@ -87,6 +341,39 @@
     </w:p>
     <w:p>
       <w:pPr>
+        <w:spacing w:before="240"/>
+        <w:ind w:firstLine="360"/>
+      </w:pPr>
+      <w:r>
+        <w:t>Швидкість навчання при нових параметрах около 10-15хв в googlecolab</w:t>
+      </w:r>
+    </w:p>
+    <w:p>
+      <w:pPr>
+        <w:spacing w:before="240"/>
+        <w:ind w:firstLine="360"/>
+        <w:rPr>
+          <w:lang w:val="uk-UA"/>
+        </w:rPr>
+      </w:pPr>
+      <w:r>
+        <w:rPr>
+          <w:lang w:val="uk-UA"/>
+        </w:rPr>
+        <w:t>Це найкращі параметри які мені вдалось підібрати. На початку підбору точність складала 70%-75%.</w:t>
+      </w:r>
+    </w:p>
+    <w:p>
+      <w:pPr>
+        <w:spacing w:before="240"/>
+        <w:ind w:firstLine="360"/>
+        <w:rPr>
+          <w:lang w:val="uk-UA"/>
+        </w:rPr>
+      </w:pPr>
+    </w:p>
+    <w:p>
+      <w:pPr>
         <w:suppressAutoHyphens w:val="0"/>
         <w:spacing w:after="160" w:line="259" w:lineRule="auto"/>
         <w:jc w:val="left"/>
@@ -104,6 +391,776 @@
     <w:p>
       <w:pPr>
         <w:pStyle w:val="2"/>
+        <w:rPr>
+          <w:rFonts w:ascii="Roboto" w:hAnsi="Roboto"/>
+          <w:color w:val="000000"/>
+          <w:sz w:val="30"/>
+          <w:szCs w:val="30"/>
+        </w:rPr>
+      </w:pPr>
+      <w:r>
+        <w:rPr>
+          <w:rFonts w:ascii="Roboto" w:hAnsi="Roboto"/>
+          <w:color w:val="000000"/>
+          <w:sz w:val="30"/>
+          <w:szCs w:val="30"/>
+        </w:rPr>
+        <w:lastRenderedPageBreak/>
+        <w:t>Результат розпізнавання різних зразків зображень</w:t>
+      </w:r>
+    </w:p>
+    <w:p>
+      <w:pPr>
+        <w:rPr>
+          <w:lang w:val="uk-UA" w:eastAsia="uk-UA"/>
+        </w:rPr>
+      </w:pPr>
+      <w:r>
+        <w:rPr>
+          <w:lang w:val="uk-UA" w:eastAsia="uk-UA"/>
+        </w:rPr>
+        <w:t>Спочатку на тренованій вибірці</w:t>
+      </w:r>
+    </w:p>
+    <w:p>
+      <w:pPr>
+        <w:rPr>
+          <w:lang w:val="en-US" w:eastAsia="uk-UA"/>
+        </w:rPr>
+      </w:pPr>
+      <w:r>
+        <w:rPr>
+          <w:noProof/>
+          <w:lang w:val="en-US" w:eastAsia="uk-UA"/>
+        </w:rPr>
+        <w:drawing>
+          <wp:inline distT="0" distB="0" distL="0" distR="0" wp14:anchorId="48A6DE78" wp14:editId="44B1724B">
+            <wp:extent cx="5906324" cy="7525800"/>
+            <wp:effectExtent l="0" t="0" r="0" b="0"/>
+            <wp:docPr id="4" name="Рисунок 4"/>
+            <wp:cNvGraphicFramePr>
+              <a:graphicFrameLocks xmlns:a="http://schemas.openxmlformats.org/drawingml/2006/main" noChangeAspect="1"/>
+            </wp:cNvGraphicFramePr>
+            <a:graphic xmlns:a="http://schemas.openxmlformats.org/drawingml/2006/main">
+              <a:graphicData uri="http://schemas.openxmlformats.org/drawingml/2006/picture">
+                <pic:pic xmlns:pic="http://schemas.openxmlformats.org/drawingml/2006/picture">
+                  <pic:nvPicPr>
+                    <pic:cNvPr id="1" name=""/>
+                    <pic:cNvPicPr/>
+                  </pic:nvPicPr>
+                  <pic:blipFill>
+                    <a:blip r:embed="rId7"/>
+                    <a:stretch>
+                      <a:fillRect/>
+                    </a:stretch>
+                  </pic:blipFill>
+                  <pic:spPr>
+                    <a:xfrm>
+                      <a:off x="0" y="0"/>
+                      <a:ext cx="5906324" cy="7525800"/>
+                    </a:xfrm>
+                    <a:prstGeom prst="rect">
+                      <a:avLst/>
+                    </a:prstGeom>
+                  </pic:spPr>
+                </pic:pic>
+              </a:graphicData>
+            </a:graphic>
+          </wp:inline>
+        </w:drawing>
+      </w:r>
+    </w:p>
+    <w:p>
+      <w:pPr>
+        <w:suppressAutoHyphens w:val="0"/>
+        <w:spacing w:after="160" w:line="259" w:lineRule="auto"/>
+        <w:jc w:val="left"/>
+        <w:rPr>
+          <w:lang w:val="uk-UA"/>
+        </w:rPr>
+      </w:pPr>
+    </w:p>
+    <w:p>
+      <w:pPr>
+        <w:suppressAutoHyphens w:val="0"/>
+        <w:spacing w:after="160" w:line="259" w:lineRule="auto"/>
+        <w:jc w:val="left"/>
+        <w:rPr>
+          <w:lang w:val="uk-UA"/>
+        </w:rPr>
+      </w:pPr>
+      <w:r>
+        <w:rPr>
+          <w:noProof/>
+          <w:lang w:val="uk-UA"/>
+        </w:rPr>
+        <w:lastRenderedPageBreak/>
+        <w:drawing>
+          <wp:inline distT="0" distB="0" distL="0" distR="0" wp14:anchorId="44B1F3AC" wp14:editId="79DDE479">
+            <wp:extent cx="5620534" cy="7706801"/>
+            <wp:effectExtent l="0" t="0" r="0" b="8890"/>
+            <wp:docPr id="5" name="Рисунок 5"/>
+            <wp:cNvGraphicFramePr>
+              <a:graphicFrameLocks xmlns:a="http://schemas.openxmlformats.org/drawingml/2006/main" noChangeAspect="1"/>
+            </wp:cNvGraphicFramePr>
+            <a:graphic xmlns:a="http://schemas.openxmlformats.org/drawingml/2006/main">
+              <a:graphicData uri="http://schemas.openxmlformats.org/drawingml/2006/picture">
+                <pic:pic xmlns:pic="http://schemas.openxmlformats.org/drawingml/2006/picture">
+                  <pic:nvPicPr>
+                    <pic:cNvPr id="1" name=""/>
+                    <pic:cNvPicPr/>
+                  </pic:nvPicPr>
+                  <pic:blipFill>
+                    <a:blip r:embed="rId8"/>
+                    <a:stretch>
+                      <a:fillRect/>
+                    </a:stretch>
+                  </pic:blipFill>
+                  <pic:spPr>
+                    <a:xfrm>
+                      <a:off x="0" y="0"/>
+                      <a:ext cx="5620534" cy="7706801"/>
+                    </a:xfrm>
+                    <a:prstGeom prst="rect">
+                      <a:avLst/>
+                    </a:prstGeom>
+                  </pic:spPr>
+                </pic:pic>
+              </a:graphicData>
+            </a:graphic>
+          </wp:inline>
+        </w:drawing>
+      </w:r>
+    </w:p>
+    <w:p>
+      <w:pPr>
+        <w:suppressAutoHyphens w:val="0"/>
+        <w:spacing w:after="160" w:line="259" w:lineRule="auto"/>
+        <w:jc w:val="left"/>
+        <w:rPr>
+          <w:lang w:val="uk-UA"/>
+        </w:rPr>
+      </w:pPr>
+    </w:p>
+    <w:p>
+      <w:pPr>
+        <w:suppressAutoHyphens w:val="0"/>
+        <w:spacing w:after="160" w:line="259" w:lineRule="auto"/>
+        <w:jc w:val="left"/>
+        <w:rPr>
+          <w:lang w:val="uk-UA"/>
+        </w:rPr>
+      </w:pPr>
+      <w:r>
+        <w:rPr>
+          <w:noProof/>
+          <w:lang w:val="uk-UA"/>
+        </w:rPr>
+        <w:lastRenderedPageBreak/>
+        <w:drawing>
+          <wp:inline distT="0" distB="0" distL="0" distR="0" wp14:anchorId="08471817" wp14:editId="2A73D6CB">
+            <wp:extent cx="5649113" cy="7621064"/>
+            <wp:effectExtent l="0" t="0" r="8890" b="0"/>
+            <wp:docPr id="6" name="Рисунок 6"/>
+            <wp:cNvGraphicFramePr>
+              <a:graphicFrameLocks xmlns:a="http://schemas.openxmlformats.org/drawingml/2006/main" noChangeAspect="1"/>
+            </wp:cNvGraphicFramePr>
+            <a:graphic xmlns:a="http://schemas.openxmlformats.org/drawingml/2006/main">
+              <a:graphicData uri="http://schemas.openxmlformats.org/drawingml/2006/picture">
+                <pic:pic xmlns:pic="http://schemas.openxmlformats.org/drawingml/2006/picture">
+                  <pic:nvPicPr>
+                    <pic:cNvPr id="1" name=""/>
+                    <pic:cNvPicPr/>
+                  </pic:nvPicPr>
+                  <pic:blipFill>
+                    <a:blip r:embed="rId9"/>
+                    <a:stretch>
+                      <a:fillRect/>
+                    </a:stretch>
+                  </pic:blipFill>
+                  <pic:spPr>
+                    <a:xfrm>
+                      <a:off x="0" y="0"/>
+                      <a:ext cx="5649113" cy="7621064"/>
+                    </a:xfrm>
+                    <a:prstGeom prst="rect">
+                      <a:avLst/>
+                    </a:prstGeom>
+                  </pic:spPr>
+                </pic:pic>
+              </a:graphicData>
+            </a:graphic>
+          </wp:inline>
+        </w:drawing>
+      </w:r>
+    </w:p>
+    <w:p>
+      <w:pPr>
+        <w:suppressAutoHyphens w:val="0"/>
+        <w:spacing w:after="160" w:line="259" w:lineRule="auto"/>
+        <w:jc w:val="left"/>
+        <w:rPr>
+          <w:lang w:val="uk-UA"/>
+        </w:rPr>
+      </w:pPr>
+    </w:p>
+    <w:p>
+      <w:pPr>
+        <w:suppressAutoHyphens w:val="0"/>
+        <w:spacing w:after="160" w:line="259" w:lineRule="auto"/>
+        <w:jc w:val="left"/>
+        <w:rPr>
+          <w:lang w:val="uk-UA"/>
+        </w:rPr>
+      </w:pPr>
+      <w:r>
+        <w:rPr>
+          <w:noProof/>
+          <w:lang w:val="uk-UA"/>
+        </w:rPr>
+        <w:lastRenderedPageBreak/>
+        <w:drawing>
+          <wp:inline distT="0" distB="0" distL="0" distR="0" wp14:anchorId="3C08D118" wp14:editId="394A536C">
+            <wp:extent cx="5325218" cy="7582958"/>
+            <wp:effectExtent l="0" t="0" r="8890" b="0"/>
+            <wp:docPr id="7" name="Рисунок 7"/>
+            <wp:cNvGraphicFramePr>
+              <a:graphicFrameLocks xmlns:a="http://schemas.openxmlformats.org/drawingml/2006/main" noChangeAspect="1"/>
+            </wp:cNvGraphicFramePr>
+            <a:graphic xmlns:a="http://schemas.openxmlformats.org/drawingml/2006/main">
+              <a:graphicData uri="http://schemas.openxmlformats.org/drawingml/2006/picture">
+                <pic:pic xmlns:pic="http://schemas.openxmlformats.org/drawingml/2006/picture">
+                  <pic:nvPicPr>
+                    <pic:cNvPr id="1" name=""/>
+                    <pic:cNvPicPr/>
+                  </pic:nvPicPr>
+                  <pic:blipFill>
+                    <a:blip r:embed="rId10"/>
+                    <a:stretch>
+                      <a:fillRect/>
+                    </a:stretch>
+                  </pic:blipFill>
+                  <pic:spPr>
+                    <a:xfrm>
+                      <a:off x="0" y="0"/>
+                      <a:ext cx="5325218" cy="7582958"/>
+                    </a:xfrm>
+                    <a:prstGeom prst="rect">
+                      <a:avLst/>
+                    </a:prstGeom>
+                  </pic:spPr>
+                </pic:pic>
+              </a:graphicData>
+            </a:graphic>
+          </wp:inline>
+        </w:drawing>
+      </w:r>
+    </w:p>
+    <w:p>
+      <w:pPr>
+        <w:suppressAutoHyphens w:val="0"/>
+        <w:spacing w:after="160" w:line="259" w:lineRule="auto"/>
+        <w:jc w:val="left"/>
+        <w:rPr>
+          <w:lang w:val="uk-UA"/>
+        </w:rPr>
+      </w:pPr>
+      <w:r>
+        <w:rPr>
+          <w:lang w:val="uk-UA"/>
+        </w:rPr>
+        <w:t>Я перевірив десяток різних тестових фотографій і дійшов висновку що модель їх</w:t>
+      </w:r>
+      <w:r>
+        <w:rPr>
+          <w:lang w:val="uk-UA"/>
+        </w:rPr>
+        <w:t>, майже</w:t>
+      </w:r>
+      <w:r>
+        <w:rPr>
+          <w:lang w:val="uk-UA"/>
+        </w:rPr>
+        <w:t xml:space="preserve"> всіх</w:t>
+      </w:r>
+      <w:r>
+        <w:rPr>
+          <w:lang w:val="uk-UA"/>
+        </w:rPr>
+        <w:t>,</w:t>
+      </w:r>
+      <w:r>
+        <w:rPr>
+          <w:lang w:val="uk-UA"/>
+        </w:rPr>
+        <w:t xml:space="preserve"> вірно розпізнає. Є лише 1 картинка яку модель не змогла вірно розпізнати, вона сплутала оленя з конем</w:t>
+      </w:r>
+      <w:r>
+        <w:rPr>
+          <w:lang w:val="uk-UA"/>
+        </w:rPr>
+        <w:t>.</w:t>
+      </w:r>
+    </w:p>
+    <w:p>
+      <w:pPr>
+        <w:suppressAutoHyphens w:val="0"/>
+        <w:spacing w:after="160" w:line="259" w:lineRule="auto"/>
+        <w:jc w:val="left"/>
+        <w:rPr>
+          <w:lang w:val="uk-UA"/>
+        </w:rPr>
+      </w:pPr>
+      <w:r>
+        <w:rPr>
+          <w:lang w:val="uk-UA"/>
+        </w:rPr>
+        <w:br w:type="page"/>
+      </w:r>
+    </w:p>
+    <w:p>
+      <w:pPr>
+        <w:suppressAutoHyphens w:val="0"/>
+        <w:spacing w:after="160" w:line="259" w:lineRule="auto"/>
+        <w:jc w:val="left"/>
+        <w:rPr>
+          <w:lang w:val="uk-UA"/>
+        </w:rPr>
+      </w:pPr>
+      <w:r>
+        <w:rPr>
+          <w:lang w:val="uk-UA"/>
+        </w:rPr>
+        <w:lastRenderedPageBreak/>
+        <w:t>Тепер розпізнавання власних зображень</w:t>
+      </w:r>
+    </w:p>
+    <w:p>
+      <w:pPr>
+        <w:suppressAutoHyphens w:val="0"/>
+        <w:spacing w:after="160" w:line="259" w:lineRule="auto"/>
+        <w:jc w:val="left"/>
+        <w:rPr>
+          <w:lang w:val="en-US"/>
+        </w:rPr>
+      </w:pPr>
+      <w:r>
+        <w:rPr>
+          <w:noProof/>
+          <w:lang w:val="en-US"/>
+        </w:rPr>
+        <w:drawing>
+          <wp:inline distT="0" distB="0" distL="0" distR="0" wp14:anchorId="62BAD97B" wp14:editId="21B77CCE">
+            <wp:extent cx="6120765" cy="7134860"/>
+            <wp:effectExtent l="0" t="0" r="0" b="8890"/>
+            <wp:docPr id="8" name="Рисунок 8"/>
+            <wp:cNvGraphicFramePr>
+              <a:graphicFrameLocks xmlns:a="http://schemas.openxmlformats.org/drawingml/2006/main" noChangeAspect="1"/>
+            </wp:cNvGraphicFramePr>
+            <a:graphic xmlns:a="http://schemas.openxmlformats.org/drawingml/2006/main">
+              <a:graphicData uri="http://schemas.openxmlformats.org/drawingml/2006/picture">
+                <pic:pic xmlns:pic="http://schemas.openxmlformats.org/drawingml/2006/picture">
+                  <pic:nvPicPr>
+                    <pic:cNvPr id="1" name=""/>
+                    <pic:cNvPicPr/>
+                  </pic:nvPicPr>
+                  <pic:blipFill>
+                    <a:blip r:embed="rId11"/>
+                    <a:stretch>
+                      <a:fillRect/>
+                    </a:stretch>
+                  </pic:blipFill>
+                  <pic:spPr>
+                    <a:xfrm>
+                      <a:off x="0" y="0"/>
+                      <a:ext cx="6120765" cy="7134860"/>
+                    </a:xfrm>
+                    <a:prstGeom prst="rect">
+                      <a:avLst/>
+                    </a:prstGeom>
+                  </pic:spPr>
+                </pic:pic>
+              </a:graphicData>
+            </a:graphic>
+          </wp:inline>
+        </w:drawing>
+      </w:r>
+    </w:p>
+    <w:p>
+      <w:pPr>
+        <w:suppressAutoHyphens w:val="0"/>
+        <w:spacing w:after="160" w:line="259" w:lineRule="auto"/>
+        <w:jc w:val="left"/>
+        <w:rPr>
+          <w:lang w:val="uk-UA"/>
+        </w:rPr>
+      </w:pPr>
+      <w:r>
+        <w:rPr>
+          <w:lang w:val="uk-UA"/>
+        </w:rPr>
+        <w:t>Вірно</w:t>
+      </w:r>
+    </w:p>
+    <w:p>
+      <w:pPr>
+        <w:suppressAutoHyphens w:val="0"/>
+        <w:spacing w:after="160" w:line="259" w:lineRule="auto"/>
+        <w:jc w:val="left"/>
+        <w:rPr>
+          <w:lang w:val="uk-UA"/>
+        </w:rPr>
+      </w:pPr>
+      <w:r>
+        <w:rPr>
+          <w:noProof/>
+          <w:lang w:val="uk-UA"/>
+        </w:rPr>
+        <w:lastRenderedPageBreak/>
+        <w:drawing>
+          <wp:inline distT="0" distB="0" distL="0" distR="0" wp14:anchorId="245BE766" wp14:editId="74C90221">
+            <wp:extent cx="6020640" cy="7573432"/>
+            <wp:effectExtent l="0" t="0" r="0" b="8890"/>
+            <wp:docPr id="9" name="Рисунок 9"/>
+            <wp:cNvGraphicFramePr>
+              <a:graphicFrameLocks xmlns:a="http://schemas.openxmlformats.org/drawingml/2006/main" noChangeAspect="1"/>
+            </wp:cNvGraphicFramePr>
+            <a:graphic xmlns:a="http://schemas.openxmlformats.org/drawingml/2006/main">
+              <a:graphicData uri="http://schemas.openxmlformats.org/drawingml/2006/picture">
+                <pic:pic xmlns:pic="http://schemas.openxmlformats.org/drawingml/2006/picture">
+                  <pic:nvPicPr>
+                    <pic:cNvPr id="1" name=""/>
+                    <pic:cNvPicPr/>
+                  </pic:nvPicPr>
+                  <pic:blipFill>
+                    <a:blip r:embed="rId12"/>
+                    <a:stretch>
+                      <a:fillRect/>
+                    </a:stretch>
+                  </pic:blipFill>
+                  <pic:spPr>
+                    <a:xfrm>
+                      <a:off x="0" y="0"/>
+                      <a:ext cx="6020640" cy="7573432"/>
+                    </a:xfrm>
+                    <a:prstGeom prst="rect">
+                      <a:avLst/>
+                    </a:prstGeom>
+                  </pic:spPr>
+                </pic:pic>
+              </a:graphicData>
+            </a:graphic>
+          </wp:inline>
+        </w:drawing>
+      </w:r>
+    </w:p>
+    <w:p>
+      <w:pPr>
+        <w:suppressAutoHyphens w:val="0"/>
+        <w:spacing w:after="160" w:line="259" w:lineRule="auto"/>
+        <w:jc w:val="left"/>
+        <w:rPr>
+          <w:lang w:val="uk-UA"/>
+        </w:rPr>
+      </w:pPr>
+      <w:r>
+        <w:rPr>
+          <w:lang w:val="uk-UA"/>
+        </w:rPr>
+        <w:t>Також вірно</w:t>
+      </w:r>
+    </w:p>
+    <w:p>
+      <w:pPr>
+        <w:suppressAutoHyphens w:val="0"/>
+        <w:spacing w:after="160" w:line="259" w:lineRule="auto"/>
+        <w:jc w:val="left"/>
+        <w:rPr>
+          <w:lang w:val="en-US"/>
+        </w:rPr>
+      </w:pPr>
+      <w:r>
+        <w:rPr>
+          <w:noProof/>
+          <w:lang w:val="en-US"/>
+        </w:rPr>
+        <w:lastRenderedPageBreak/>
+        <w:drawing>
+          <wp:inline distT="0" distB="0" distL="0" distR="0" wp14:anchorId="63E59B7A" wp14:editId="7A8A720E">
+            <wp:extent cx="5896798" cy="7611537"/>
+            <wp:effectExtent l="0" t="0" r="8890" b="8890"/>
+            <wp:docPr id="10" name="Рисунок 10"/>
+            <wp:cNvGraphicFramePr>
+              <a:graphicFrameLocks xmlns:a="http://schemas.openxmlformats.org/drawingml/2006/main" noChangeAspect="1"/>
+            </wp:cNvGraphicFramePr>
+            <a:graphic xmlns:a="http://schemas.openxmlformats.org/drawingml/2006/main">
+              <a:graphicData uri="http://schemas.openxmlformats.org/drawingml/2006/picture">
+                <pic:pic xmlns:pic="http://schemas.openxmlformats.org/drawingml/2006/picture">
+                  <pic:nvPicPr>
+                    <pic:cNvPr id="1" name=""/>
+                    <pic:cNvPicPr/>
+                  </pic:nvPicPr>
+                  <pic:blipFill>
+                    <a:blip r:embed="rId13"/>
+                    <a:stretch>
+                      <a:fillRect/>
+                    </a:stretch>
+                  </pic:blipFill>
+                  <pic:spPr>
+                    <a:xfrm>
+                      <a:off x="0" y="0"/>
+                      <a:ext cx="5896798" cy="7611537"/>
+                    </a:xfrm>
+                    <a:prstGeom prst="rect">
+                      <a:avLst/>
+                    </a:prstGeom>
+                  </pic:spPr>
+                </pic:pic>
+              </a:graphicData>
+            </a:graphic>
+          </wp:inline>
+        </w:drawing>
+      </w:r>
+    </w:p>
+    <w:p>
+      <w:pPr>
+        <w:suppressAutoHyphens w:val="0"/>
+        <w:spacing w:after="160" w:line="259" w:lineRule="auto"/>
+        <w:jc w:val="left"/>
+        <w:rPr>
+          <w:lang w:val="en-US"/>
+        </w:rPr>
+      </w:pPr>
+    </w:p>
+    <w:p>
+      <w:pPr>
+        <w:suppressAutoHyphens w:val="0"/>
+        <w:spacing w:after="160" w:line="259" w:lineRule="auto"/>
+        <w:jc w:val="left"/>
+        <w:rPr>
+          <w:lang w:val="en-US"/>
+        </w:rPr>
+      </w:pPr>
+      <w:r>
+        <w:rPr>
+          <w:noProof/>
+          <w:lang w:val="en-US"/>
+        </w:rPr>
+        <w:lastRenderedPageBreak/>
+        <w:drawing>
+          <wp:inline distT="0" distB="0" distL="0" distR="0" wp14:anchorId="79F56021" wp14:editId="5575BF4F">
+            <wp:extent cx="5877745" cy="7573432"/>
+            <wp:effectExtent l="0" t="0" r="8890" b="8890"/>
+            <wp:docPr id="11" name="Рисунок 11"/>
+            <wp:cNvGraphicFramePr>
+              <a:graphicFrameLocks xmlns:a="http://schemas.openxmlformats.org/drawingml/2006/main" noChangeAspect="1"/>
+            </wp:cNvGraphicFramePr>
+            <a:graphic xmlns:a="http://schemas.openxmlformats.org/drawingml/2006/main">
+              <a:graphicData uri="http://schemas.openxmlformats.org/drawingml/2006/picture">
+                <pic:pic xmlns:pic="http://schemas.openxmlformats.org/drawingml/2006/picture">
+                  <pic:nvPicPr>
+                    <pic:cNvPr id="1" name=""/>
+                    <pic:cNvPicPr/>
+                  </pic:nvPicPr>
+                  <pic:blipFill>
+                    <a:blip r:embed="rId14"/>
+                    <a:stretch>
+                      <a:fillRect/>
+                    </a:stretch>
+                  </pic:blipFill>
+                  <pic:spPr>
+                    <a:xfrm>
+                      <a:off x="0" y="0"/>
+                      <a:ext cx="5877745" cy="7573432"/>
+                    </a:xfrm>
+                    <a:prstGeom prst="rect">
+                      <a:avLst/>
+                    </a:prstGeom>
+                  </pic:spPr>
+                </pic:pic>
+              </a:graphicData>
+            </a:graphic>
+          </wp:inline>
+        </w:drawing>
+      </w:r>
+    </w:p>
+    <w:p>
+      <w:pPr>
+        <w:suppressAutoHyphens w:val="0"/>
+        <w:spacing w:after="160" w:line="259" w:lineRule="auto"/>
+        <w:jc w:val="left"/>
+        <w:rPr>
+          <w:lang w:val="uk-UA"/>
+        </w:rPr>
+      </w:pPr>
+      <w:r>
+        <w:rPr>
+          <w:lang w:val="uk-UA"/>
+        </w:rPr>
+        <w:t>І навіть корабель ДСНС розпізнає. О це так дааа.</w:t>
+      </w:r>
+    </w:p>
+    <w:p>
+      <w:pPr>
+        <w:suppressAutoHyphens w:val="0"/>
+        <w:spacing w:after="160" w:line="259" w:lineRule="auto"/>
+        <w:jc w:val="left"/>
+        <w:rPr>
+          <w:lang w:val="uk-UA"/>
+        </w:rPr>
+      </w:pPr>
+      <w:r>
+        <w:rPr>
+          <w:noProof/>
+          <w:lang w:val="uk-UA"/>
+        </w:rPr>
+        <w:lastRenderedPageBreak/>
+        <w:drawing>
+          <wp:inline distT="0" distB="0" distL="0" distR="0" wp14:anchorId="74A3F49C" wp14:editId="57F04CA8">
+            <wp:extent cx="6120765" cy="6642735"/>
+            <wp:effectExtent l="0" t="0" r="0" b="5715"/>
+            <wp:docPr id="12" name="Рисунок 12"/>
+            <wp:cNvGraphicFramePr>
+              <a:graphicFrameLocks xmlns:a="http://schemas.openxmlformats.org/drawingml/2006/main" noChangeAspect="1"/>
+            </wp:cNvGraphicFramePr>
+            <a:graphic xmlns:a="http://schemas.openxmlformats.org/drawingml/2006/main">
+              <a:graphicData uri="http://schemas.openxmlformats.org/drawingml/2006/picture">
+                <pic:pic xmlns:pic="http://schemas.openxmlformats.org/drawingml/2006/picture">
+                  <pic:nvPicPr>
+                    <pic:cNvPr id="1" name=""/>
+                    <pic:cNvPicPr/>
+                  </pic:nvPicPr>
+                  <pic:blipFill>
+                    <a:blip r:embed="rId15"/>
+                    <a:stretch>
+                      <a:fillRect/>
+                    </a:stretch>
+                  </pic:blipFill>
+                  <pic:spPr>
+                    <a:xfrm>
+                      <a:off x="0" y="0"/>
+                      <a:ext cx="6120765" cy="6642735"/>
+                    </a:xfrm>
+                    <a:prstGeom prst="rect">
+                      <a:avLst/>
+                    </a:prstGeom>
+                  </pic:spPr>
+                </pic:pic>
+              </a:graphicData>
+            </a:graphic>
+          </wp:inline>
+        </w:drawing>
+      </w:r>
+    </w:p>
+    <w:p>
+      <w:pPr>
+        <w:suppressAutoHyphens w:val="0"/>
+        <w:spacing w:after="160" w:line="259" w:lineRule="auto"/>
+        <w:jc w:val="left"/>
+        <w:rPr>
+          <w:lang w:val="uk-UA"/>
+        </w:rPr>
+      </w:pPr>
+      <w:r>
+        <w:rPr>
+          <w:noProof/>
+          <w:lang w:val="uk-UA"/>
+        </w:rPr>
+        <w:lastRenderedPageBreak/>
+        <w:drawing>
+          <wp:inline distT="0" distB="0" distL="0" distR="0" wp14:anchorId="431C8932" wp14:editId="38C8094C">
+            <wp:extent cx="5477639" cy="7611537"/>
+            <wp:effectExtent l="0" t="0" r="8890" b="8890"/>
+            <wp:docPr id="13" name="Рисунок 13"/>
+            <wp:cNvGraphicFramePr>
+              <a:graphicFrameLocks xmlns:a="http://schemas.openxmlformats.org/drawingml/2006/main" noChangeAspect="1"/>
+            </wp:cNvGraphicFramePr>
+            <a:graphic xmlns:a="http://schemas.openxmlformats.org/drawingml/2006/main">
+              <a:graphicData uri="http://schemas.openxmlformats.org/drawingml/2006/picture">
+                <pic:pic xmlns:pic="http://schemas.openxmlformats.org/drawingml/2006/picture">
+                  <pic:nvPicPr>
+                    <pic:cNvPr id="1" name=""/>
+                    <pic:cNvPicPr/>
+                  </pic:nvPicPr>
+                  <pic:blipFill>
+                    <a:blip r:embed="rId16"/>
+                    <a:stretch>
+                      <a:fillRect/>
+                    </a:stretch>
+                  </pic:blipFill>
+                  <pic:spPr>
+                    <a:xfrm>
+                      <a:off x="0" y="0"/>
+                      <a:ext cx="5477639" cy="7611537"/>
+                    </a:xfrm>
+                    <a:prstGeom prst="rect">
+                      <a:avLst/>
+                    </a:prstGeom>
+                  </pic:spPr>
+                </pic:pic>
+              </a:graphicData>
+            </a:graphic>
+          </wp:inline>
+        </w:drawing>
+      </w:r>
+    </w:p>
+    <w:p>
+      <w:pPr>
+        <w:suppressAutoHyphens w:val="0"/>
+        <w:spacing w:after="160" w:line="259" w:lineRule="auto"/>
+        <w:jc w:val="left"/>
+        <w:rPr>
+          <w:lang w:val="uk-UA"/>
+        </w:rPr>
+      </w:pPr>
+      <w:r>
+        <w:rPr>
+          <w:lang w:val="uk-UA"/>
+        </w:rPr>
+        <w:t>Н</w:t>
+      </w:r>
+      <w:r>
+        <w:rPr>
+          <w:lang w:val="uk-UA"/>
+        </w:rPr>
+        <w:t>о</w:t>
+      </w:r>
+      <w:r>
+        <w:rPr>
+          <w:lang w:val="uk-UA"/>
+        </w:rPr>
+        <w:t xml:space="preserve"> от собаку спутало з літаком. Хотя вони чимось схожі</w:t>
+      </w:r>
+    </w:p>
+    <w:p>
+      <w:pPr>
+        <w:suppressAutoHyphens w:val="0"/>
+        <w:spacing w:after="160" w:line="259" w:lineRule="auto"/>
+        <w:jc w:val="left"/>
+        <w:rPr>
+          <w:lang w:val="uk-UA"/>
+        </w:rPr>
+      </w:pPr>
+    </w:p>
+    <w:p>
+      <w:pPr>
+        <w:suppressAutoHyphens w:val="0"/>
+        <w:spacing w:after="160" w:line="259" w:lineRule="auto"/>
+        <w:jc w:val="left"/>
+        <w:rPr>
+          <w:lang w:val="uk-UA"/>
+        </w:rPr>
+      </w:pPr>
+      <w:r>
+        <w:rPr>
+          <w:lang w:val="uk-UA"/>
+        </w:rPr>
+        <w:br w:type="page"/>
+      </w:r>
+    </w:p>
+    <w:p>
+      <w:pPr>
+        <w:pStyle w:val="2"/>
       </w:pPr>
       <w:r>
         <w:lastRenderedPageBreak/>
@@ -113,681 +1170,75 @@
     <w:p>
       <w:pPr>
         <w:rPr>
-          <w:lang w:val="uk-UA"/>
-        </w:rPr>
-      </w:pPr>
-      <w:r>
-        <w:rPr>
           <w:lang w:val="uk-UA" w:eastAsia="uk-UA"/>
         </w:rPr>
-        <w:t>Частина1</w:t>
-      </w:r>
+      </w:pPr>
       <w:r>
         <w:rPr>
           <w:lang w:val="uk-UA" w:eastAsia="uk-UA"/>
         </w:rPr>
-        <w:t>:</w:t>
-      </w:r>
-      <w:hyperlink r:id="rId6" w:history="1">
+        <w:t>Код в гугл колаб:</w:t>
+      </w:r>
+      <w:r>
+        <w:t xml:space="preserve"> </w:t>
+      </w:r>
+      <w:hyperlink r:id="rId17" w:history="1">
         <w:r>
           <w:rPr>
             <w:rStyle w:val="a5"/>
+            <w:lang w:val="uk-UA" w:eastAsia="uk-UA"/>
           </w:rPr>
-          <w:t>https</w:t>
-        </w:r>
-        <w:r>
-          <w:rPr>
-            <w:rStyle w:val="a5"/>
-            <w:lang w:val="uk-UA"/>
-          </w:rPr>
-          <w:t>://</w:t>
-        </w:r>
-        <w:r>
-          <w:rPr>
-            <w:rStyle w:val="a5"/>
-          </w:rPr>
-          <w:t>colab</w:t>
-        </w:r>
-        <w:r>
-          <w:rPr>
-            <w:rStyle w:val="a5"/>
-            <w:lang w:val="uk-UA"/>
-          </w:rPr>
-          <w:t>.</w:t>
-        </w:r>
-        <w:r>
-          <w:rPr>
-            <w:rStyle w:val="a5"/>
-          </w:rPr>
-          <w:t>research</w:t>
-        </w:r>
-        <w:r>
-          <w:rPr>
-            <w:rStyle w:val="a5"/>
-            <w:lang w:val="uk-UA"/>
-          </w:rPr>
-          <w:t>.</w:t>
-        </w:r>
-        <w:r>
-          <w:rPr>
-            <w:rStyle w:val="a5"/>
-          </w:rPr>
-          <w:t>google</w:t>
-        </w:r>
-        <w:r>
-          <w:rPr>
-            <w:rStyle w:val="a5"/>
-            <w:lang w:val="uk-UA"/>
-          </w:rPr>
-          <w:t>.</w:t>
-        </w:r>
-        <w:r>
-          <w:rPr>
-            <w:rStyle w:val="a5"/>
-          </w:rPr>
-          <w:t>com</w:t>
-        </w:r>
-        <w:r>
-          <w:rPr>
-            <w:rStyle w:val="a5"/>
-            <w:lang w:val="uk-UA"/>
-          </w:rPr>
-          <w:t>/</w:t>
-        </w:r>
-        <w:r>
-          <w:rPr>
-            <w:rStyle w:val="a5"/>
-          </w:rPr>
-          <w:t>drive</w:t>
-        </w:r>
-        <w:r>
-          <w:rPr>
-            <w:rStyle w:val="a5"/>
-            <w:lang w:val="uk-UA"/>
-          </w:rPr>
-          <w:t>/1</w:t>
-        </w:r>
-        <w:r>
-          <w:rPr>
-            <w:rStyle w:val="a5"/>
-          </w:rPr>
-          <w:t>EKim</w:t>
-        </w:r>
-        <w:r>
-          <w:rPr>
-            <w:rStyle w:val="a5"/>
-            <w:lang w:val="uk-UA"/>
-          </w:rPr>
-          <w:t>8</w:t>
-        </w:r>
-        <w:r>
-          <w:rPr>
-            <w:rStyle w:val="a5"/>
-          </w:rPr>
-          <w:t>BQPAmSJfoot</w:t>
-        </w:r>
-        <w:r>
-          <w:rPr>
-            <w:rStyle w:val="a5"/>
-            <w:lang w:val="uk-UA"/>
-          </w:rPr>
-          <w:t>8</w:t>
-        </w:r>
-        <w:r>
-          <w:rPr>
-            <w:rStyle w:val="a5"/>
-          </w:rPr>
-          <w:t>KGwq</w:t>
-        </w:r>
-        <w:r>
-          <w:rPr>
-            <w:rStyle w:val="a5"/>
-            <w:lang w:val="uk-UA"/>
-          </w:rPr>
-          <w:t>5</w:t>
-        </w:r>
-        <w:r>
-          <w:rPr>
-            <w:rStyle w:val="a5"/>
-          </w:rPr>
-          <w:t>wmuY</w:t>
-        </w:r>
-        <w:r>
-          <w:rPr>
-            <w:rStyle w:val="a5"/>
-            <w:lang w:val="uk-UA"/>
-          </w:rPr>
-          <w:t>8</w:t>
-        </w:r>
-        <w:r>
-          <w:rPr>
-            <w:rStyle w:val="a5"/>
-          </w:rPr>
-          <w:t>MtZi</w:t>
-        </w:r>
-        <w:r>
-          <w:rPr>
-            <w:rStyle w:val="a5"/>
-            <w:lang w:val="uk-UA"/>
-          </w:rPr>
-          <w:t>-?</w:t>
-        </w:r>
-        <w:r>
-          <w:rPr>
-            <w:rStyle w:val="a5"/>
-          </w:rPr>
-          <w:t>usp</w:t>
-        </w:r>
-        <w:r>
-          <w:rPr>
-            <w:rStyle w:val="a5"/>
-            <w:lang w:val="uk-UA"/>
-          </w:rPr>
-          <w:t>=</w:t>
-        </w:r>
-        <w:r>
-          <w:rPr>
-            <w:rStyle w:val="a5"/>
-          </w:rPr>
-          <w:t>sharing</w:t>
+          <w:t>https://colab.research.google.com/drive/1GX3p8co6OaIYFR38z-vEbkUcWUyA-AKJ?usp=sharing</w:t>
         </w:r>
       </w:hyperlink>
     </w:p>
     <w:p>
       <w:pPr>
         <w:rPr>
-          <w:lang w:val="uk-UA"/>
-        </w:rPr>
-      </w:pPr>
-      <w:r>
-        <w:rPr>
-          <w:lang w:val="uk-UA"/>
-        </w:rPr>
-        <w:t>Частина2:</w:t>
-      </w:r>
-      <w:hyperlink r:id="rId7" w:history="1">
-        <w:r>
-          <w:rPr>
-            <w:rStyle w:val="a5"/>
-            <w:lang w:val="uk-UA"/>
-          </w:rPr>
-          <w:t>https://colab.research.google.com/drive/1OlJSy4H63lZwgRCUge3dvplYIP5CfyxB?usp=sharin</w:t>
-        </w:r>
-        <w:r>
-          <w:rPr>
-            <w:rStyle w:val="a5"/>
-            <w:lang w:val="en-US"/>
-          </w:rPr>
-          <w:t>g</w:t>
-        </w:r>
-      </w:hyperlink>
-    </w:p>
-    <w:p>
-      <w:pPr>
-        <w:rPr>
-          <w:lang w:val="uk-UA"/>
-        </w:rPr>
-      </w:pPr>
-      <w:r>
-        <w:rPr>
-          <w:lang w:val="uk-UA"/>
-        </w:rPr>
-        <w:t>Частина3</w:t>
-      </w:r>
-      <w:r>
-        <w:rPr>
-          <w:lang w:val="uk-UA"/>
-        </w:rPr>
-        <w:t>:</w:t>
-      </w:r>
-      <w:hyperlink r:id="rId8" w:history="1">
-        <w:r>
-          <w:rPr>
-            <w:rStyle w:val="a5"/>
-          </w:rPr>
-          <w:t>https</w:t>
-        </w:r>
-        <w:r>
-          <w:rPr>
-            <w:rStyle w:val="a5"/>
-            <w:lang w:val="uk-UA"/>
-          </w:rPr>
-          <w:t>://</w:t>
-        </w:r>
-        <w:r>
-          <w:rPr>
-            <w:rStyle w:val="a5"/>
-          </w:rPr>
-          <w:t>colab</w:t>
-        </w:r>
-        <w:r>
-          <w:rPr>
-            <w:rStyle w:val="a5"/>
-            <w:lang w:val="uk-UA"/>
-          </w:rPr>
-          <w:t>.</w:t>
-        </w:r>
-        <w:r>
-          <w:rPr>
-            <w:rStyle w:val="a5"/>
-          </w:rPr>
-          <w:t>research</w:t>
-        </w:r>
-        <w:r>
-          <w:rPr>
-            <w:rStyle w:val="a5"/>
-            <w:lang w:val="uk-UA"/>
-          </w:rPr>
-          <w:t>.</w:t>
-        </w:r>
-        <w:r>
-          <w:rPr>
-            <w:rStyle w:val="a5"/>
-          </w:rPr>
-          <w:t>google</w:t>
-        </w:r>
-        <w:r>
-          <w:rPr>
-            <w:rStyle w:val="a5"/>
-            <w:lang w:val="uk-UA"/>
-          </w:rPr>
-          <w:t>.</w:t>
-        </w:r>
-        <w:r>
-          <w:rPr>
-            <w:rStyle w:val="a5"/>
-          </w:rPr>
-          <w:t>com</w:t>
-        </w:r>
-        <w:r>
-          <w:rPr>
-            <w:rStyle w:val="a5"/>
-            <w:lang w:val="uk-UA"/>
-          </w:rPr>
-          <w:t>/</w:t>
-        </w:r>
-        <w:r>
-          <w:rPr>
-            <w:rStyle w:val="a5"/>
-          </w:rPr>
-          <w:t>drive</w:t>
-        </w:r>
-        <w:r>
-          <w:rPr>
-            <w:rStyle w:val="a5"/>
-            <w:lang w:val="uk-UA"/>
-          </w:rPr>
-          <w:t>/19</w:t>
-        </w:r>
-        <w:r>
-          <w:rPr>
-            <w:rStyle w:val="a5"/>
-          </w:rPr>
-          <w:t>MqBLEr</w:t>
-        </w:r>
-        <w:r>
-          <w:rPr>
-            <w:rStyle w:val="a5"/>
-            <w:lang w:val="uk-UA"/>
-          </w:rPr>
-          <w:t>9</w:t>
-        </w:r>
-        <w:r>
-          <w:rPr>
-            <w:rStyle w:val="a5"/>
-          </w:rPr>
-          <w:t>lznric</w:t>
-        </w:r>
-        <w:r>
-          <w:rPr>
-            <w:rStyle w:val="a5"/>
-            <w:lang w:val="uk-UA"/>
-          </w:rPr>
-          <w:t>-</w:t>
-        </w:r>
-        <w:r>
-          <w:rPr>
-            <w:rStyle w:val="a5"/>
-          </w:rPr>
-          <w:t>IM</w:t>
-        </w:r>
-        <w:r>
-          <w:rPr>
-            <w:rStyle w:val="a5"/>
-            <w:lang w:val="uk-UA"/>
-          </w:rPr>
-          <w:t>62</w:t>
-        </w:r>
-        <w:r>
-          <w:rPr>
-            <w:rStyle w:val="a5"/>
-          </w:rPr>
-          <w:t>N</w:t>
-        </w:r>
-        <w:r>
-          <w:rPr>
-            <w:rStyle w:val="a5"/>
-            <w:lang w:val="uk-UA"/>
-          </w:rPr>
-          <w:t>-</w:t>
-        </w:r>
-        <w:r>
-          <w:rPr>
-            <w:rStyle w:val="a5"/>
-          </w:rPr>
-          <w:t>fjitvVvb</w:t>
-        </w:r>
-        <w:r>
-          <w:rPr>
-            <w:rStyle w:val="a5"/>
-            <w:lang w:val="uk-UA"/>
-          </w:rPr>
-          <w:t>_</w:t>
-        </w:r>
-        <w:r>
-          <w:rPr>
-            <w:rStyle w:val="a5"/>
-          </w:rPr>
-          <w:t>ub</w:t>
-        </w:r>
-        <w:r>
-          <w:rPr>
-            <w:rStyle w:val="a5"/>
-            <w:lang w:val="uk-UA"/>
-          </w:rPr>
-          <w:t>?</w:t>
-        </w:r>
-        <w:r>
-          <w:rPr>
-            <w:rStyle w:val="a5"/>
-          </w:rPr>
-          <w:t>usp</w:t>
-        </w:r>
-        <w:r>
-          <w:rPr>
-            <w:rStyle w:val="a5"/>
-            <w:lang w:val="uk-UA"/>
-          </w:rPr>
-          <w:t>=</w:t>
-        </w:r>
-        <w:r>
-          <w:rPr>
-            <w:rStyle w:val="a5"/>
-          </w:rPr>
-          <w:t>sharing</w:t>
-        </w:r>
-      </w:hyperlink>
-    </w:p>
-    <w:p>
-      <w:pPr>
-        <w:rPr>
-          <w:lang w:val="uk-UA"/>
-        </w:rPr>
-      </w:pPr>
-      <w:r>
-        <w:rPr>
-          <w:lang w:val="uk-UA"/>
-        </w:rPr>
-        <w:t>Частина4</w:t>
-      </w:r>
-      <w:r>
-        <w:rPr>
-          <w:lang w:val="uk-UA"/>
-        </w:rPr>
-        <w:t>:</w:t>
-      </w:r>
-      <w:hyperlink r:id="rId9" w:history="1">
-        <w:r>
-          <w:rPr>
-            <w:rStyle w:val="a5"/>
-            <w:lang w:val="en-US"/>
-          </w:rPr>
-          <w:t>https</w:t>
-        </w:r>
-        <w:r>
-          <w:rPr>
-            <w:rStyle w:val="a5"/>
-            <w:lang w:val="uk-UA"/>
-          </w:rPr>
-          <w:t>://</w:t>
-        </w:r>
-        <w:r>
-          <w:rPr>
-            <w:rStyle w:val="a5"/>
-            <w:lang w:val="en-US"/>
-          </w:rPr>
-          <w:t>colab</w:t>
-        </w:r>
-        <w:r>
-          <w:rPr>
-            <w:rStyle w:val="a5"/>
-            <w:lang w:val="uk-UA"/>
-          </w:rPr>
-          <w:t>.</w:t>
-        </w:r>
-        <w:r>
-          <w:rPr>
-            <w:rStyle w:val="a5"/>
-            <w:lang w:val="en-US"/>
-          </w:rPr>
-          <w:t>research</w:t>
-        </w:r>
-        <w:r>
-          <w:rPr>
-            <w:rStyle w:val="a5"/>
-            <w:lang w:val="uk-UA"/>
-          </w:rPr>
-          <w:t>.</w:t>
-        </w:r>
-        <w:r>
-          <w:rPr>
-            <w:rStyle w:val="a5"/>
-            <w:lang w:val="en-US"/>
-          </w:rPr>
-          <w:t>google</w:t>
-        </w:r>
-        <w:r>
-          <w:rPr>
-            <w:rStyle w:val="a5"/>
-            <w:lang w:val="uk-UA"/>
-          </w:rPr>
-          <w:t>.</w:t>
-        </w:r>
-        <w:r>
-          <w:rPr>
-            <w:rStyle w:val="a5"/>
-            <w:lang w:val="en-US"/>
-          </w:rPr>
-          <w:t>com</w:t>
-        </w:r>
-        <w:r>
-          <w:rPr>
-            <w:rStyle w:val="a5"/>
-            <w:lang w:val="uk-UA"/>
-          </w:rPr>
-          <w:t>/</w:t>
-        </w:r>
-        <w:r>
-          <w:rPr>
-            <w:rStyle w:val="a5"/>
-            <w:lang w:val="en-US"/>
-          </w:rPr>
-          <w:t>drive</w:t>
-        </w:r>
-        <w:r>
-          <w:rPr>
-            <w:rStyle w:val="a5"/>
-            <w:lang w:val="uk-UA"/>
-          </w:rPr>
-          <w:t>/1</w:t>
-        </w:r>
-        <w:r>
-          <w:rPr>
-            <w:rStyle w:val="a5"/>
-            <w:lang w:val="en-US"/>
-          </w:rPr>
-          <w:t>LjKK</w:t>
-        </w:r>
-        <w:r>
-          <w:rPr>
-            <w:rStyle w:val="a5"/>
-            <w:lang w:val="uk-UA"/>
-          </w:rPr>
-          <w:t>7</w:t>
-        </w:r>
-        <w:r>
-          <w:rPr>
-            <w:rStyle w:val="a5"/>
-            <w:lang w:val="en-US"/>
-          </w:rPr>
-          <w:t>jSQKLd</w:t>
-        </w:r>
-        <w:r>
-          <w:rPr>
-            <w:rStyle w:val="a5"/>
-            <w:lang w:val="uk-UA"/>
-          </w:rPr>
-          <w:t>7</w:t>
-        </w:r>
-        <w:r>
-          <w:rPr>
-            <w:rStyle w:val="a5"/>
-            <w:lang w:val="en-US"/>
-          </w:rPr>
-          <w:t>EbdCq</w:t>
-        </w:r>
-        <w:r>
-          <w:rPr>
-            <w:rStyle w:val="a5"/>
-            <w:lang w:val="uk-UA"/>
-          </w:rPr>
-          <w:t>76</w:t>
-        </w:r>
-        <w:r>
-          <w:rPr>
-            <w:rStyle w:val="a5"/>
-            <w:lang w:val="en-US"/>
-          </w:rPr>
-          <w:t>xkG</w:t>
-        </w:r>
-        <w:r>
-          <w:rPr>
-            <w:rStyle w:val="a5"/>
-            <w:lang w:val="uk-UA"/>
-          </w:rPr>
-          <w:t>_</w:t>
-        </w:r>
-        <w:r>
-          <w:rPr>
-            <w:rStyle w:val="a5"/>
-            <w:lang w:val="en-US"/>
-          </w:rPr>
-          <w:t>YRvY</w:t>
-        </w:r>
-        <w:r>
-          <w:rPr>
-            <w:rStyle w:val="a5"/>
-            <w:lang w:val="uk-UA"/>
-          </w:rPr>
-          <w:t>3</w:t>
-        </w:r>
-        <w:r>
-          <w:rPr>
-            <w:rStyle w:val="a5"/>
-            <w:lang w:val="en-US"/>
-          </w:rPr>
-          <w:t>Lddc</w:t>
-        </w:r>
-        <w:r>
-          <w:rPr>
-            <w:rStyle w:val="a5"/>
-            <w:lang w:val="uk-UA"/>
-          </w:rPr>
-          <w:t>?</w:t>
-        </w:r>
-        <w:r>
-          <w:rPr>
-            <w:rStyle w:val="a5"/>
-            <w:lang w:val="en-US"/>
-          </w:rPr>
-          <w:t>usp</w:t>
-        </w:r>
-        <w:r>
-          <w:rPr>
-            <w:rStyle w:val="a5"/>
-            <w:lang w:val="uk-UA"/>
-          </w:rPr>
-          <w:t>=</w:t>
-        </w:r>
-        <w:r>
-          <w:rPr>
-            <w:rStyle w:val="a5"/>
-            <w:lang w:val="en-US"/>
-          </w:rPr>
-          <w:t>sharing</w:t>
-        </w:r>
-      </w:hyperlink>
-    </w:p>
-    <w:p>
-      <w:pPr>
-        <w:rPr>
-          <w:lang w:val="uk-UA"/>
-        </w:rPr>
-      </w:pPr>
-    </w:p>
-    <w:p>
-      <w:pPr>
+          <w:lang w:val="en-US"/>
+        </w:rPr>
+      </w:pPr>
+      <w:r>
         <w:rPr>
           <w:lang w:val="uk-UA" w:eastAsia="uk-UA"/>
         </w:rPr>
-      </w:pPr>
-      <w:r>
-        <w:rPr>
-          <w:lang w:val="uk-UA" w:eastAsia="uk-UA"/>
-        </w:rPr>
-        <w:t>В</w:t>
-      </w:r>
-      <w:r>
-        <w:rPr>
-          <w:lang w:val="uk-UA" w:eastAsia="uk-UA"/>
-        </w:rPr>
-        <w:t>сі зображення які використовували</w:t>
-      </w:r>
-      <w:r>
-        <w:rPr>
-          <w:lang w:val="uk-UA" w:eastAsia="uk-UA"/>
-        </w:rPr>
-        <w:t>сь</w:t>
-      </w:r>
-      <w:r>
-        <w:rPr>
-          <w:lang w:val="uk-UA" w:eastAsia="uk-UA"/>
-        </w:rPr>
-        <w:t xml:space="preserve"> при виконанні лб</w:t>
-      </w:r>
-      <w:r>
-        <w:rPr>
-          <w:lang w:val="uk-UA" w:eastAsia="uk-UA"/>
-        </w:rPr>
-        <w:t>:</w:t>
-      </w:r>
-    </w:p>
-    <w:p>
-      <w:pPr>
-        <w:rPr>
-          <w:lang w:val="uk-UA" w:eastAsia="uk-UA"/>
-        </w:rPr>
-      </w:pPr>
-      <w:hyperlink r:id="rId10" w:history="1">
+        <w:t>Посилання на лб в гітхабі:</w:t>
+      </w:r>
+      <w:r>
+        <w:rPr>
+          <w:lang w:val="en-US"/>
+        </w:rPr>
+        <w:t xml:space="preserve"> </w:t>
+      </w:r>
+      <w:hyperlink r:id="rId18" w:history="1">
         <w:r>
           <w:rPr>
             <w:rStyle w:val="a5"/>
             <w:rFonts w:eastAsia="AR PL SungtiL GB"/>
             <w:lang w:val="en-US"/>
           </w:rPr>
-          <w:t>Lab_Univer/Lab_4k_1sem/Recognise/img at master · Kolyanuss/Lab_Univer (github.com)</w:t>
+          <w:t>Lab_Univer/Lab_4k_1sem/Recognise/lab4 at master · Kolyanuss/Lab_Univer (github.com)</w:t>
         </w:r>
       </w:hyperlink>
+    </w:p>
+    <w:p>
+      <w:pPr>
+        <w:rPr>
+          <w:lang w:val="uk-UA" w:eastAsia="uk-UA"/>
+        </w:rPr>
+      </w:pPr>
+      <w:r>
+        <w:rPr>
+          <w:lang w:val="uk-UA"/>
+        </w:rPr>
+        <w:t xml:space="preserve">В репозиторії знаходяться збережена модель та ваги до неї. Також є </w:t>
+      </w:r>
+      <w:r>
+        <w:rPr>
+          <w:lang w:val="uk-UA"/>
+        </w:rPr>
+        <w:t>тека із зображеннями які були використані для перевірки моделі.</w:t>
+      </w:r>
     </w:p>
     <w:sectPr>
       <w:pgSz w:w="11906" w:h="16838"/>
@@ -890,8 +1341,123 @@
       </w:pPr>
     </w:lvl>
   </w:abstractNum>
+  <w:abstractNum w:abstractNumId="1" w15:restartNumberingAfterBreak="0">
+    <w:nsid w:val="685A210B"/>
+    <w:multiLevelType w:val="hybridMultilevel"/>
+    <w:tmpl w:val="4DAADC00"/>
+    <w:lvl w:ilvl="0" w:tplc="6AF6CE20">
+      <w:numFmt w:val="bullet"/>
+      <w:lvlText w:val="-"/>
+      <w:lvlJc w:val="left"/>
+      <w:pPr>
+        <w:ind w:left="720" w:hanging="360"/>
+      </w:pPr>
+      <w:rPr>
+        <w:rFonts w:ascii="Times New Roman" w:eastAsia="Times New Roman" w:hAnsi="Times New Roman" w:cs="Times New Roman" w:hint="default"/>
+      </w:rPr>
+    </w:lvl>
+    <w:lvl w:ilvl="1" w:tplc="04220003" w:tentative="1">
+      <w:start w:val="1"/>
+      <w:numFmt w:val="bullet"/>
+      <w:lvlText w:val="o"/>
+      <w:lvlJc w:val="left"/>
+      <w:pPr>
+        <w:ind w:left="1440" w:hanging="360"/>
+      </w:pPr>
+      <w:rPr>
+        <w:rFonts w:ascii="Courier New" w:hAnsi="Courier New" w:cs="Courier New" w:hint="default"/>
+      </w:rPr>
+    </w:lvl>
+    <w:lvl w:ilvl="2" w:tplc="04220005" w:tentative="1">
+      <w:start w:val="1"/>
+      <w:numFmt w:val="bullet"/>
+      <w:lvlText w:val=""/>
+      <w:lvlJc w:val="left"/>
+      <w:pPr>
+        <w:ind w:left="2160" w:hanging="360"/>
+      </w:pPr>
+      <w:rPr>
+        <w:rFonts w:ascii="Wingdings" w:hAnsi="Wingdings" w:hint="default"/>
+      </w:rPr>
+    </w:lvl>
+    <w:lvl w:ilvl="3" w:tplc="04220001" w:tentative="1">
+      <w:start w:val="1"/>
+      <w:numFmt w:val="bullet"/>
+      <w:lvlText w:val=""/>
+      <w:lvlJc w:val="left"/>
+      <w:pPr>
+        <w:ind w:left="2880" w:hanging="360"/>
+      </w:pPr>
+      <w:rPr>
+        <w:rFonts w:ascii="Symbol" w:hAnsi="Symbol" w:hint="default"/>
+      </w:rPr>
+    </w:lvl>
+    <w:lvl w:ilvl="4" w:tplc="04220003" w:tentative="1">
+      <w:start w:val="1"/>
+      <w:numFmt w:val="bullet"/>
+      <w:lvlText w:val="o"/>
+      <w:lvlJc w:val="left"/>
+      <w:pPr>
+        <w:ind w:left="3600" w:hanging="360"/>
+      </w:pPr>
+      <w:rPr>
+        <w:rFonts w:ascii="Courier New" w:hAnsi="Courier New" w:cs="Courier New" w:hint="default"/>
+      </w:rPr>
+    </w:lvl>
+    <w:lvl w:ilvl="5" w:tplc="04220005" w:tentative="1">
+      <w:start w:val="1"/>
+      <w:numFmt w:val="bullet"/>
+      <w:lvlText w:val=""/>
+      <w:lvlJc w:val="left"/>
+      <w:pPr>
+        <w:ind w:left="4320" w:hanging="360"/>
+      </w:pPr>
+      <w:rPr>
+        <w:rFonts w:ascii="Wingdings" w:hAnsi="Wingdings" w:hint="default"/>
+      </w:rPr>
+    </w:lvl>
+    <w:lvl w:ilvl="6" w:tplc="04220001" w:tentative="1">
+      <w:start w:val="1"/>
+      <w:numFmt w:val="bullet"/>
+      <w:lvlText w:val=""/>
+      <w:lvlJc w:val="left"/>
+      <w:pPr>
+        <w:ind w:left="5040" w:hanging="360"/>
+      </w:pPr>
+      <w:rPr>
+        <w:rFonts w:ascii="Symbol" w:hAnsi="Symbol" w:hint="default"/>
+      </w:rPr>
+    </w:lvl>
+    <w:lvl w:ilvl="7" w:tplc="04220003" w:tentative="1">
+      <w:start w:val="1"/>
+      <w:numFmt w:val="bullet"/>
+      <w:lvlText w:val="o"/>
+      <w:lvlJc w:val="left"/>
+      <w:pPr>
+        <w:ind w:left="5760" w:hanging="360"/>
+      </w:pPr>
+      <w:rPr>
+        <w:rFonts w:ascii="Courier New" w:hAnsi="Courier New" w:cs="Courier New" w:hint="default"/>
+      </w:rPr>
+    </w:lvl>
+    <w:lvl w:ilvl="8" w:tplc="04220005" w:tentative="1">
+      <w:start w:val="1"/>
+      <w:numFmt w:val="bullet"/>
+      <w:lvlText w:val=""/>
+      <w:lvlJc w:val="left"/>
+      <w:pPr>
+        <w:ind w:left="6480" w:hanging="360"/>
+      </w:pPr>
+      <w:rPr>
+        <w:rFonts w:ascii="Wingdings" w:hAnsi="Wingdings" w:hint="default"/>
+      </w:rPr>
+    </w:lvl>
+  </w:abstractNum>
   <w:num w:numId="1" w16cid:durableId="325591207">
     <w:abstractNumId w:val="0"/>
+  </w:num>
+  <w:num w:numId="2" w16cid:durableId="1518540795">
+    <w:abstractNumId w:val="1"/>
   </w:num>
 </w:numbering>
 </file>

</xml_diff>